<commit_message>
An introduction to our problem
</commit_message>
<xml_diff>
--- a/Problem requirement documents.docx
+++ b/Problem requirement documents.docx
@@ -655,20 +655,305 @@
       <w:r>
         <w:br w:type="page"/>
       </w:r>
-      <w:bookmarkStart w:id="0" w:name="_GoBack"/>
-      <w:bookmarkEnd w:id="0"/>
     </w:p>
-    <w:p/>
+    <w:p>
+      <w:pPr>
+        <w:pStyle w:val="Heading1"/>
+      </w:pPr>
+      <w:r>
+        <w:lastRenderedPageBreak/>
+        <w:t xml:space="preserve">Introduction </w:t>
+      </w:r>
+    </w:p>
     <w:p>
       <w:pPr>
         <w:widowControl/>
         <w:jc w:val="left"/>
+        <w:rPr>
+          <w:rFonts w:ascii="Times New Roman" w:hAnsi="Times New Roman" w:cs="Times New Roman"/>
+          <w:color w:val="000000"/>
+          <w:sz w:val="26"/>
+          <w:szCs w:val="26"/>
+        </w:rPr>
       </w:pPr>
       <w:r>
-        <w:br w:type="page"/>
+        <w:rPr>
+          <w:rFonts w:ascii="Times New Roman" w:hAnsi="Times New Roman" w:cs="Times New Roman"/>
+          <w:color w:val="000000"/>
+          <w:sz w:val="26"/>
+          <w:szCs w:val="26"/>
+        </w:rPr>
+        <w:t xml:space="preserve">Automated teller machines are part of our </w:t>
+      </w:r>
+      <w:r>
+        <w:rPr>
+          <w:rFonts w:ascii="Times New Roman" w:hAnsi="Times New Roman" w:cs="Times New Roman"/>
+          <w:color w:val="000000"/>
+          <w:sz w:val="26"/>
+          <w:szCs w:val="26"/>
+        </w:rPr>
+        <w:t>lives,</w:t>
+      </w:r>
+      <w:r>
+        <w:rPr>
+          <w:rFonts w:ascii="Times New Roman" w:hAnsi="Times New Roman" w:cs="Times New Roman"/>
+          <w:color w:val="000000"/>
+          <w:sz w:val="26"/>
+          <w:szCs w:val="26"/>
+        </w:rPr>
+        <w:t xml:space="preserve"> they help us in doing our daily transactions and businesses.</w:t>
       </w:r>
     </w:p>
-    <w:p/>
+    <w:p>
+      <w:pPr>
+        <w:widowControl/>
+        <w:jc w:val="left"/>
+        <w:rPr>
+          <w:rFonts w:ascii="Times New Roman" w:hAnsi="Times New Roman" w:cs="Times New Roman"/>
+          <w:color w:val="000000"/>
+          <w:sz w:val="26"/>
+          <w:szCs w:val="26"/>
+        </w:rPr>
+      </w:pPr>
+      <w:r>
+        <w:rPr>
+          <w:rFonts w:ascii="Times New Roman" w:hAnsi="Times New Roman" w:cs="Times New Roman"/>
+          <w:color w:val="000000"/>
+          <w:sz w:val="26"/>
+          <w:szCs w:val="26"/>
+        </w:rPr>
+        <w:t xml:space="preserve">An ATM is a computerized telecommunications instrument that provides its users an access to their bank account and makes them able to perform their financial transaction and operations without the need of going to the </w:t>
+      </w:r>
+      <w:r>
+        <w:rPr>
+          <w:rFonts w:ascii="Times New Roman" w:hAnsi="Times New Roman" w:cs="Times New Roman"/>
+          <w:color w:val="000000"/>
+          <w:sz w:val="26"/>
+          <w:szCs w:val="26"/>
+        </w:rPr>
+        <w:t>bank,</w:t>
+      </w:r>
+      <w:r>
+        <w:rPr>
+          <w:rFonts w:ascii="Times New Roman" w:hAnsi="Times New Roman" w:cs="Times New Roman"/>
+          <w:color w:val="000000"/>
+          <w:sz w:val="26"/>
+          <w:szCs w:val="26"/>
+        </w:rPr>
+        <w:t xml:space="preserve"> and without the help or assistance of a human (</w:t>
+      </w:r>
+      <w:r>
+        <w:rPr>
+          <w:rFonts w:ascii="Times New Roman" w:hAnsi="Times New Roman" w:cs="Times New Roman"/>
+          <w:color w:val="000000"/>
+          <w:sz w:val="26"/>
+          <w:szCs w:val="26"/>
+        </w:rPr>
+        <w:t>cashier,</w:t>
+      </w:r>
+      <w:r>
+        <w:rPr>
+          <w:rFonts w:ascii="Times New Roman" w:hAnsi="Times New Roman" w:cs="Times New Roman"/>
+          <w:color w:val="000000"/>
+          <w:sz w:val="26"/>
+          <w:szCs w:val="26"/>
+        </w:rPr>
+        <w:t xml:space="preserve"> </w:t>
+      </w:r>
+      <w:r>
+        <w:rPr>
+          <w:rFonts w:ascii="Times New Roman" w:hAnsi="Times New Roman" w:cs="Times New Roman"/>
+          <w:color w:val="000000"/>
+          <w:sz w:val="26"/>
+          <w:szCs w:val="26"/>
+        </w:rPr>
+        <w:t>clerk,</w:t>
+      </w:r>
+      <w:r>
+        <w:rPr>
+          <w:rFonts w:ascii="Times New Roman" w:hAnsi="Times New Roman" w:cs="Times New Roman"/>
+          <w:color w:val="000000"/>
+          <w:sz w:val="26"/>
+          <w:szCs w:val="26"/>
+        </w:rPr>
+        <w:t xml:space="preserve"> bank teller).</w:t>
+      </w:r>
+    </w:p>
+    <w:p>
+      <w:pPr>
+        <w:widowControl/>
+        <w:jc w:val="left"/>
+        <w:rPr>
+          <w:rFonts w:ascii="Times New Roman" w:hAnsi="Times New Roman" w:cs="Times New Roman"/>
+          <w:color w:val="000000"/>
+          <w:sz w:val="26"/>
+          <w:szCs w:val="26"/>
+        </w:rPr>
+      </w:pPr>
+      <w:r>
+        <w:rPr>
+          <w:rFonts w:ascii="Times New Roman" w:hAnsi="Times New Roman" w:cs="Times New Roman"/>
+          <w:color w:val="000000"/>
+          <w:sz w:val="26"/>
+          <w:szCs w:val="26"/>
+        </w:rPr>
+        <w:t>A</w:t>
+      </w:r>
+      <w:r>
+        <w:rPr>
+          <w:rFonts w:ascii="Times New Roman" w:hAnsi="Times New Roman" w:cs="Times New Roman"/>
+          <w:color w:val="000000"/>
+          <w:sz w:val="26"/>
+          <w:szCs w:val="26"/>
+        </w:rPr>
+        <w:t>TM</w:t>
+      </w:r>
+      <w:r>
+        <w:rPr>
+          <w:rFonts w:ascii="Times New Roman" w:hAnsi="Times New Roman" w:cs="Times New Roman"/>
+          <w:color w:val="000000"/>
+          <w:sz w:val="26"/>
+          <w:szCs w:val="26"/>
+        </w:rPr>
+        <w:t xml:space="preserve"> makes it easy for people to get their money anywhere any time as long as there is an internet connection.</w:t>
+      </w:r>
+    </w:p>
+    <w:p>
+      <w:pPr>
+        <w:widowControl/>
+        <w:jc w:val="left"/>
+        <w:rPr>
+          <w:rFonts w:ascii="Times New Roman" w:hAnsi="Times New Roman" w:cs="Times New Roman"/>
+          <w:color w:val="000000"/>
+          <w:sz w:val="26"/>
+          <w:szCs w:val="26"/>
+        </w:rPr>
+      </w:pPr>
+      <w:r>
+        <w:rPr>
+          <w:rFonts w:ascii="Times New Roman" w:hAnsi="Times New Roman" w:cs="Times New Roman"/>
+          <w:color w:val="000000"/>
+          <w:sz w:val="26"/>
+          <w:szCs w:val="26"/>
+        </w:rPr>
+        <w:t>We need ATM machines because not only banks are not open every day, but also even if they were to work every day in a month we wouldn’t necessarily have the time to go to the bank</w:t>
+      </w:r>
+    </w:p>
+    <w:p>
+      <w:pPr>
+        <w:widowControl/>
+        <w:jc w:val="left"/>
+        <w:rPr>
+          <w:rFonts w:ascii="Times New Roman" w:hAnsi="Times New Roman" w:cs="Times New Roman"/>
+          <w:color w:val="000000"/>
+          <w:sz w:val="26"/>
+          <w:szCs w:val="26"/>
+        </w:rPr>
+      </w:pPr>
+      <w:r>
+        <w:rPr>
+          <w:rFonts w:ascii="Times New Roman" w:hAnsi="Times New Roman" w:cs="Times New Roman"/>
+          <w:color w:val="000000"/>
+          <w:sz w:val="26"/>
+          <w:szCs w:val="26"/>
+        </w:rPr>
+        <w:t>The main objective of this project is to model and design an ATM system from a point of view of software development.</w:t>
+      </w:r>
+    </w:p>
+    <w:p>
+      <w:pPr>
+        <w:widowControl/>
+        <w:jc w:val="left"/>
+        <w:rPr>
+          <w:rFonts w:ascii="Times New Roman" w:hAnsi="Times New Roman" w:cs="Times New Roman"/>
+          <w:sz w:val="26"/>
+          <w:szCs w:val="26"/>
+        </w:rPr>
+      </w:pPr>
+      <w:r>
+        <w:rPr>
+          <w:rFonts w:ascii="Times New Roman" w:hAnsi="Times New Roman" w:cs="Times New Roman"/>
+          <w:color w:val="000000"/>
+          <w:sz w:val="26"/>
+          <w:szCs w:val="26"/>
+        </w:rPr>
+        <w:t>This documents content</w:t>
+      </w:r>
+      <w:r>
+        <w:rPr>
+          <w:rFonts w:ascii="Times New Roman" w:hAnsi="Times New Roman" w:cs="Times New Roman"/>
+          <w:color w:val="000000"/>
+          <w:sz w:val="26"/>
+          <w:szCs w:val="26"/>
+        </w:rPr>
+        <w:t>’s</w:t>
+      </w:r>
+      <w:r>
+        <w:rPr>
+          <w:rFonts w:ascii="Times New Roman" w:hAnsi="Times New Roman" w:cs="Times New Roman"/>
+          <w:color w:val="000000"/>
+          <w:sz w:val="26"/>
+          <w:szCs w:val="26"/>
+        </w:rPr>
+        <w:t xml:space="preserve"> will be the requirements that will be identified for the system, our syste</w:t>
+      </w:r>
+      <w:r>
+        <w:rPr>
+          <w:rFonts w:ascii="Times New Roman" w:hAnsi="Times New Roman" w:cs="Times New Roman"/>
+          <w:color w:val="000000"/>
+          <w:sz w:val="26"/>
+          <w:szCs w:val="26"/>
+        </w:rPr>
+        <w:t>m will act as a second person with</w:t>
+      </w:r>
+      <w:r>
+        <w:rPr>
+          <w:rFonts w:ascii="Times New Roman" w:hAnsi="Times New Roman" w:cs="Times New Roman"/>
+          <w:color w:val="000000"/>
+          <w:sz w:val="26"/>
+          <w:szCs w:val="26"/>
+        </w:rPr>
+        <w:t xml:space="preserve"> whom a user (</w:t>
+      </w:r>
+      <w:r>
+        <w:rPr>
+          <w:rFonts w:ascii="Times New Roman" w:hAnsi="Times New Roman" w:cs="Times New Roman"/>
+          <w:color w:val="000000"/>
+          <w:sz w:val="26"/>
+          <w:szCs w:val="26"/>
+        </w:rPr>
+        <w:t>bank customer) can interact,</w:t>
+      </w:r>
+      <w:r>
+        <w:rPr>
+          <w:rFonts w:ascii="Times New Roman" w:hAnsi="Times New Roman" w:cs="Times New Roman"/>
+          <w:color w:val="000000"/>
+          <w:sz w:val="26"/>
+          <w:szCs w:val="26"/>
+        </w:rPr>
+        <w:t xml:space="preserve"> and based on the user</w:t>
+      </w:r>
+      <w:r>
+        <w:rPr>
+          <w:rFonts w:ascii="Times New Roman" w:hAnsi="Times New Roman" w:cs="Times New Roman"/>
+          <w:color w:val="000000"/>
+          <w:sz w:val="26"/>
+          <w:szCs w:val="26"/>
+        </w:rPr>
+        <w:t>’s</w:t>
+      </w:r>
+      <w:bookmarkStart w:id="0" w:name="_GoBack"/>
+      <w:bookmarkEnd w:id="0"/>
+      <w:r>
+        <w:rPr>
+          <w:rFonts w:ascii="Times New Roman" w:hAnsi="Times New Roman" w:cs="Times New Roman"/>
+          <w:color w:val="000000"/>
+          <w:sz w:val="26"/>
+          <w:szCs w:val="26"/>
+        </w:rPr>
+        <w:t xml:space="preserve"> choice the system will be performing a set of operations.</w:t>
+      </w:r>
+    </w:p>
     <w:sectPr>
       <w:pgSz w:w="11906" w:h="16838"/>
       <w:pgMar w:top="1440" w:right="1800" w:bottom="1440" w:left="1800" w:header="851" w:footer="992" w:gutter="0"/>
@@ -1074,6 +1359,51 @@
       <w:jc w:val="both"/>
     </w:pPr>
   </w:style>
+  <w:style w:type="paragraph" w:styleId="Heading1">
+    <w:name w:val="heading 1"/>
+    <w:basedOn w:val="Normal"/>
+    <w:next w:val="Normal"/>
+    <w:link w:val="Heading1Char"/>
+    <w:uiPriority w:val="9"/>
+    <w:qFormat/>
+    <w:rsid w:val="00973FF5"/>
+    <w:pPr>
+      <w:keepNext/>
+      <w:keepLines/>
+      <w:spacing w:before="340" w:after="330" w:line="578" w:lineRule="auto"/>
+      <w:outlineLvl w:val="0"/>
+    </w:pPr>
+    <w:rPr>
+      <w:b/>
+      <w:bCs/>
+      <w:kern w:val="44"/>
+      <w:sz w:val="44"/>
+      <w:szCs w:val="44"/>
+    </w:rPr>
+  </w:style>
+  <w:style w:type="paragraph" w:styleId="Heading2">
+    <w:name w:val="heading 2"/>
+    <w:basedOn w:val="Normal"/>
+    <w:next w:val="Normal"/>
+    <w:link w:val="Heading2Char"/>
+    <w:uiPriority w:val="9"/>
+    <w:unhideWhenUsed/>
+    <w:qFormat/>
+    <w:rsid w:val="008462B7"/>
+    <w:pPr>
+      <w:keepNext/>
+      <w:keepLines/>
+      <w:spacing w:before="260" w:after="260" w:line="416" w:lineRule="auto"/>
+      <w:outlineLvl w:val="1"/>
+    </w:pPr>
+    <w:rPr>
+      <w:rFonts w:asciiTheme="majorHAnsi" w:eastAsiaTheme="majorEastAsia" w:hAnsiTheme="majorHAnsi" w:cstheme="majorBidi"/>
+      <w:b/>
+      <w:bCs/>
+      <w:sz w:val="32"/>
+      <w:szCs w:val="32"/>
+    </w:rPr>
+  </w:style>
   <w:style w:type="character" w:default="1" w:styleId="DefaultParagraphFont">
     <w:name w:val="Default Paragraph Font"/>
     <w:uiPriority w:val="1"/>
@@ -1100,6 +1430,34 @@
     <w:uiPriority w:val="99"/>
     <w:semiHidden/>
     <w:unhideWhenUsed/>
+  </w:style>
+  <w:style w:type="character" w:customStyle="1" w:styleId="Heading1Char">
+    <w:name w:val="Heading 1 Char"/>
+    <w:basedOn w:val="DefaultParagraphFont"/>
+    <w:link w:val="Heading1"/>
+    <w:uiPriority w:val="9"/>
+    <w:rsid w:val="00973FF5"/>
+    <w:rPr>
+      <w:b/>
+      <w:bCs/>
+      <w:kern w:val="44"/>
+      <w:sz w:val="44"/>
+      <w:szCs w:val="44"/>
+    </w:rPr>
+  </w:style>
+  <w:style w:type="character" w:customStyle="1" w:styleId="Heading2Char">
+    <w:name w:val="Heading 2 Char"/>
+    <w:basedOn w:val="DefaultParagraphFont"/>
+    <w:link w:val="Heading2"/>
+    <w:uiPriority w:val="9"/>
+    <w:rsid w:val="008462B7"/>
+    <w:rPr>
+      <w:rFonts w:asciiTheme="majorHAnsi" w:eastAsiaTheme="majorEastAsia" w:hAnsiTheme="majorHAnsi" w:cstheme="majorBidi"/>
+      <w:b/>
+      <w:bCs/>
+      <w:sz w:val="32"/>
+      <w:szCs w:val="32"/>
+    </w:rPr>
   </w:style>
 </w:styles>
 </file>

</xml_diff>

<commit_message>
Highlighting keyword in the introduction
</commit_message>
<xml_diff>
--- a/Problem requirement documents.docx
+++ b/Problem requirement documents.docx
@@ -679,11 +679,21 @@
       <w:r>
         <w:rPr>
           <w:rFonts w:ascii="Times New Roman" w:hAnsi="Times New Roman" w:cs="Times New Roman"/>
-          <w:color w:val="000000"/>
-          <w:sz w:val="26"/>
-          <w:szCs w:val="26"/>
-        </w:rPr>
-        <w:t xml:space="preserve">Automated teller machines are part of our </w:t>
+          <w:b/>
+          <w:color w:val="000000"/>
+          <w:sz w:val="26"/>
+          <w:szCs w:val="26"/>
+        </w:rPr>
+        <w:t>AUTOMATED TELLER MACHINES</w:t>
+      </w:r>
+      <w:r>
+        <w:rPr>
+          <w:rFonts w:ascii="Times New Roman" w:hAnsi="Times New Roman" w:cs="Times New Roman"/>
+          <w:color w:val="000000"/>
+          <w:sz w:val="26"/>
+          <w:szCs w:val="26"/>
+        </w:rPr>
+        <w:t xml:space="preserve"> are part of our </w:t>
       </w:r>
       <w:r>
         <w:rPr>
@@ -793,20 +803,12 @@
       <w:r>
         <w:rPr>
           <w:rFonts w:ascii="Times New Roman" w:hAnsi="Times New Roman" w:cs="Times New Roman"/>
-          <w:color w:val="000000"/>
-          <w:sz w:val="26"/>
-          <w:szCs w:val="26"/>
-        </w:rPr>
-        <w:t>A</w:t>
-      </w:r>
-      <w:r>
-        <w:rPr>
-          <w:rFonts w:ascii="Times New Roman" w:hAnsi="Times New Roman" w:cs="Times New Roman"/>
-          <w:color w:val="000000"/>
-          <w:sz w:val="26"/>
-          <w:szCs w:val="26"/>
-        </w:rPr>
-        <w:t>TM</w:t>
+          <w:b/>
+          <w:color w:val="000000"/>
+          <w:sz w:val="26"/>
+          <w:szCs w:val="26"/>
+        </w:rPr>
+        <w:t>ATM</w:t>
       </w:r>
       <w:r>
         <w:rPr>
@@ -836,7 +838,26 @@
           <w:sz w:val="26"/>
           <w:szCs w:val="26"/>
         </w:rPr>
-        <w:t>We need ATM machines because not only banks are not open every day, but also even if they were to work every day in a month we wouldn’t necessarily have the time to go to the bank</w:t>
+        <w:t xml:space="preserve">We need </w:t>
+      </w:r>
+      <w:r>
+        <w:rPr>
+          <w:rFonts w:ascii="Times New Roman" w:hAnsi="Times New Roman" w:cs="Times New Roman"/>
+          <w:b/>
+          <w:color w:val="000000"/>
+          <w:sz w:val="26"/>
+          <w:szCs w:val="26"/>
+        </w:rPr>
+        <w:t>ATM</w:t>
+      </w:r>
+      <w:r>
+        <w:rPr>
+          <w:rFonts w:ascii="Times New Roman" w:hAnsi="Times New Roman" w:cs="Times New Roman"/>
+          <w:color w:val="000000"/>
+          <w:sz w:val="26"/>
+          <w:szCs w:val="26"/>
+        </w:rPr>
+        <w:t xml:space="preserve"> machines because not only banks are not open every day, but also even if they were to work every day in a month we wouldn’t necessarily have the time to go to the bank</w:t>
       </w:r>
     </w:p>
     <w:p>
@@ -895,7 +916,26 @@
           <w:sz w:val="26"/>
           <w:szCs w:val="26"/>
         </w:rPr>
-        <w:t xml:space="preserve"> will be the requirements that will be identified for the system, our syste</w:t>
+        <w:t xml:space="preserve"> will be the </w:t>
+      </w:r>
+      <w:r>
+        <w:rPr>
+          <w:rFonts w:ascii="Times New Roman" w:hAnsi="Times New Roman" w:cs="Times New Roman"/>
+          <w:color w:val="000000"/>
+          <w:sz w:val="26"/>
+          <w:szCs w:val="26"/>
+          <w:u w:val="single"/>
+        </w:rPr>
+        <w:t>requirements</w:t>
+      </w:r>
+      <w:r>
+        <w:rPr>
+          <w:rFonts w:ascii="Times New Roman" w:hAnsi="Times New Roman" w:cs="Times New Roman"/>
+          <w:color w:val="000000"/>
+          <w:sz w:val="26"/>
+          <w:szCs w:val="26"/>
+        </w:rPr>
+        <w:t xml:space="preserve"> that will be identified for the system, our syste</w:t>
       </w:r>
       <w:r>
         <w:rPr>
@@ -941,18 +981,18 @@
           <w:szCs w:val="26"/>
         </w:rPr>
         <w:t>’s</w:t>
+      </w:r>
+      <w:r>
+        <w:rPr>
+          <w:rFonts w:ascii="Times New Roman" w:hAnsi="Times New Roman" w:cs="Times New Roman"/>
+          <w:color w:val="000000"/>
+          <w:sz w:val="26"/>
+          <w:szCs w:val="26"/>
+        </w:rPr>
+        <w:t xml:space="preserve"> choice the system will be performing a set of operations.</w:t>
       </w:r>
       <w:bookmarkStart w:id="0" w:name="_GoBack"/>
       <w:bookmarkEnd w:id="0"/>
-      <w:r>
-        <w:rPr>
-          <w:rFonts w:ascii="Times New Roman" w:hAnsi="Times New Roman" w:cs="Times New Roman"/>
-          <w:color w:val="000000"/>
-          <w:sz w:val="26"/>
-          <w:szCs w:val="26"/>
-        </w:rPr>
-        <w:t xml:space="preserve"> choice the system will be performing a set of operations.</w:t>
-      </w:r>
     </w:p>
     <w:sectPr>
       <w:pgSz w:w="11906" w:h="16838"/>

</xml_diff>

<commit_message>
A few word to introduce the new section
</commit_message>
<xml_diff>
--- a/Problem requirement documents.docx
+++ b/Problem requirement documents.docx
@@ -1002,12 +1002,51 @@
         <w:pStyle w:val="Heading1"/>
       </w:pPr>
       <w:r>
-        <w:t>ATM specificatio</w:t>
+        <w:t xml:space="preserve">ATM specification </w:t>
+      </w:r>
+    </w:p>
+    <w:p>
+      <w:pPr>
+        <w:rPr>
+          <w:rFonts w:ascii="Times New Roman" w:hAnsi="Times New Roman" w:cs="Times New Roman"/>
+          <w:sz w:val="26"/>
+          <w:szCs w:val="26"/>
+        </w:rPr>
+      </w:pPr>
+      <w:r>
+        <w:rPr>
+          <w:rFonts w:ascii="Times New Roman" w:hAnsi="Times New Roman" w:cs="Times New Roman"/>
+          <w:sz w:val="26"/>
+          <w:szCs w:val="26"/>
+        </w:rPr>
+        <w:t xml:space="preserve">An ATM is primarily a machines and as we all know machines are made of component which differs according to the machines that we are talking about. </w:t>
+      </w:r>
+    </w:p>
+    <w:p>
+      <w:pPr>
+        <w:rPr>
+          <w:rFonts w:ascii="Times New Roman" w:hAnsi="Times New Roman" w:cs="Times New Roman"/>
+          <w:sz w:val="26"/>
+          <w:szCs w:val="26"/>
+        </w:rPr>
+      </w:pPr>
+      <w:r>
+        <w:rPr>
+          <w:rFonts w:ascii="Times New Roman" w:hAnsi="Times New Roman" w:cs="Times New Roman"/>
+          <w:sz w:val="26"/>
+          <w:szCs w:val="26"/>
+        </w:rPr>
+        <w:t xml:space="preserve">Out system’s hardware is mainly a computer running some operating system (Windows OS) on which our software system will be installed. The computer without the software would </w:t>
       </w:r>
       <w:bookmarkStart w:id="0" w:name="_GoBack"/>
       <w:bookmarkEnd w:id="0"/>
       <w:r>
-        <w:t xml:space="preserve">n </w:t>
+        <w:rPr>
+          <w:rFonts w:ascii="Times New Roman" w:hAnsi="Times New Roman" w:cs="Times New Roman"/>
+          <w:sz w:val="26"/>
+          <w:szCs w:val="26"/>
+        </w:rPr>
+        <w:t>be useless</w:t>
       </w:r>
     </w:p>
     <w:sectPr>

</xml_diff>

<commit_message>
A subsection is added to the previously added section
</commit_message>
<xml_diff>
--- a/Problem requirement documents.docx
+++ b/Problem requirement documents.docx
@@ -1036,18 +1036,27 @@
           <w:sz w:val="26"/>
           <w:szCs w:val="26"/>
         </w:rPr>
-        <w:t xml:space="preserve">Out system’s hardware is mainly a computer running some operating system (Windows OS) on which our software system will be installed. The computer without the software would </w:t>
+        <w:t>Out system’s hardware is mainly a computer running some operating system (Windows OS) on which our software system will be installed. The computer without the software would be useless</w:t>
+      </w:r>
+    </w:p>
+    <w:p>
+      <w:pPr>
+        <w:rPr>
+          <w:rFonts w:ascii="Times New Roman" w:hAnsi="Times New Roman" w:cs="Times New Roman"/>
+          <w:sz w:val="26"/>
+          <w:szCs w:val="26"/>
+        </w:rPr>
+      </w:pPr>
+    </w:p>
+    <w:p>
+      <w:pPr>
+        <w:pStyle w:val="Heading2"/>
+      </w:pPr>
+      <w:r>
+        <w:t xml:space="preserve">Component </w:t>
       </w:r>
       <w:bookmarkStart w:id="0" w:name="_GoBack"/>
       <w:bookmarkEnd w:id="0"/>
-      <w:r>
-        <w:rPr>
-          <w:rFonts w:ascii="Times New Roman" w:hAnsi="Times New Roman" w:cs="Times New Roman"/>
-          <w:sz w:val="26"/>
-          <w:szCs w:val="26"/>
-        </w:rPr>
-        <w:t>be useless</w:t>
-      </w:r>
     </w:p>
     <w:sectPr>
       <w:pgSz w:w="11906" w:h="16838"/>

</xml_diff>